<commit_message>
New work_BankingProject and Ideation
BankingProject and
Capstone deation
</commit_message>
<xml_diff>
--- a/Step1  Ideation.docx
+++ b/Step1  Ideation.docx
@@ -27,23 +27,7 @@
     </w:p>
     <w:p>
       <w:r>
-        <w:t xml:space="preserve">Yelp </w:t>
-      </w:r>
-      <w:proofErr w:type="gramStart"/>
-      <w:r>
-        <w:t>users  give</w:t>
-      </w:r>
-      <w:proofErr w:type="gramEnd"/>
-      <w:r>
-        <w:t xml:space="preserve"> rating and provide reviews about businesses on Yelp. The dataset is a subset of </w:t>
-      </w:r>
-      <w:proofErr w:type="gramStart"/>
-      <w:r>
-        <w:t>businesses ,</w:t>
-      </w:r>
-      <w:proofErr w:type="gramEnd"/>
-      <w:r>
-        <w:t xml:space="preserve"> reviews and user data. These files are available in json </w:t>
+        <w:t xml:space="preserve">Yelp users  give rating and provide reviews about businesses on Yelp. The dataset is a subset of businesses , reviews and user data. These files are available in json </w:t>
       </w:r>
       <w:r>
         <w:t>format</w:t>
@@ -65,59 +49,41 @@
         <w:t>Get the</w:t>
       </w:r>
       <w:r>
-        <w:t xml:space="preserve"> </w:t>
-      </w:r>
-      <w:proofErr w:type="gramStart"/>
-      <w:r>
-        <w:t xml:space="preserve">static </w:t>
-      </w:r>
-      <w:r>
-        <w:t xml:space="preserve"> raw</w:t>
-      </w:r>
-      <w:proofErr w:type="gramEnd"/>
-      <w:r>
-        <w:t xml:space="preserve"> data files</w:t>
+        <w:t xml:space="preserve"> static </w:t>
+      </w:r>
+      <w:r>
+        <w:t xml:space="preserve"> raw data files</w:t>
       </w:r>
       <w:r>
         <w:t xml:space="preserve"> - </w:t>
       </w:r>
-      <w:proofErr w:type="spellStart"/>
       <w:r>
         <w:t>yelp_academic_dataset_business</w:t>
       </w:r>
-      <w:proofErr w:type="spellEnd"/>
       <w:r>
         <w:t xml:space="preserve">, </w:t>
       </w:r>
-      <w:proofErr w:type="spellStart"/>
       <w:r>
         <w:t>yelp_academic_dataset_checkin.json</w:t>
       </w:r>
-      <w:proofErr w:type="spellEnd"/>
       <w:r>
         <w:t xml:space="preserve">, </w:t>
       </w:r>
-      <w:proofErr w:type="spellStart"/>
       <w:r>
         <w:t>yelp_academic_dataset_review.json</w:t>
       </w:r>
-      <w:proofErr w:type="spellEnd"/>
       <w:r>
         <w:t xml:space="preserve">, </w:t>
       </w:r>
-      <w:proofErr w:type="spellStart"/>
       <w:r>
         <w:t>yelp_academic_dataset_tip.json</w:t>
       </w:r>
-      <w:proofErr w:type="spellEnd"/>
       <w:r>
         <w:t xml:space="preserve">, </w:t>
       </w:r>
-      <w:proofErr w:type="spellStart"/>
       <w:r>
         <w:t>yelp_academic_dataset_user.json</w:t>
       </w:r>
-      <w:proofErr w:type="spellEnd"/>
     </w:p>
     <w:p/>
     <w:p>
@@ -127,18 +93,8 @@
       <w:r>
         <w:t xml:space="preserve">local </w:t>
       </w:r>
-      <w:proofErr w:type="spellStart"/>
-      <w:proofErr w:type="gramStart"/>
-      <w:r>
-        <w:t>db</w:t>
-      </w:r>
-      <w:proofErr w:type="spellEnd"/>
-      <w:r>
-        <w:t xml:space="preserve"> ,</w:t>
-      </w:r>
-      <w:proofErr w:type="gramEnd"/>
-      <w:r>
-        <w:t xml:space="preserve"> later</w:t>
+      <w:r>
+        <w:t>db , later</w:t>
       </w:r>
       <w:r>
         <w:t xml:space="preserve"> c</w:t>
@@ -163,16 +119,11 @@
       <w:r>
         <w:t xml:space="preserve">Write a python script to </w:t>
       </w:r>
-      <w:proofErr w:type="gramStart"/>
       <w:r>
         <w:t xml:space="preserve">collect </w:t>
       </w:r>
       <w:r>
-        <w:t xml:space="preserve"> the</w:t>
-      </w:r>
-      <w:proofErr w:type="gramEnd"/>
-      <w:r>
-        <w:t xml:space="preserve"> raw data from JSON files and load into PostgreSQL </w:t>
+        <w:t xml:space="preserve"> the raw data from JSON files and load into PostgreSQL </w:t>
       </w:r>
       <w:r>
         <w:t xml:space="preserve">staging </w:t>
@@ -202,13 +153,8 @@
       <w:r>
         <w:t xml:space="preserve">Load incremental data from APIs for testing </w:t>
       </w:r>
-      <w:proofErr w:type="spellStart"/>
-      <w:r>
-        <w:t>upsert</w:t>
-      </w:r>
-      <w:proofErr w:type="spellEnd"/>
-      <w:r>
-        <w:t xml:space="preserve"> </w:t>
+      <w:r>
+        <w:t xml:space="preserve">upsert </w:t>
       </w:r>
       <w:r>
         <w:t>functionality (</w:t>
@@ -219,13 +165,8 @@
       <w:r>
         <w:t>structure of API and the static dataset</w:t>
       </w:r>
-      <w:proofErr w:type="gramStart"/>
-      <w:r>
-        <w:t>) .</w:t>
-      </w:r>
-      <w:proofErr w:type="gramEnd"/>
-      <w:r>
-        <w:t xml:space="preserve"> At this point Business Search API can fetch about 1000 records at a time</w:t>
+      <w:r>
+        <w:t>) . At this point Business Search API can fetch about 1000 records at a time</w:t>
       </w:r>
       <w:r>
         <w:t>. Useful link-</w:t>
@@ -246,51 +187,31 @@
         <w:t>/businesses/matches</w:t>
       </w:r>
       <w:r>
-        <w:t xml:space="preserve"> – can also be used to pull businesses based on restaurant name, address form another </w:t>
-      </w:r>
-      <w:proofErr w:type="gramStart"/>
-      <w:r>
-        <w:t>dataset</w:t>
-      </w:r>
-      <w:proofErr w:type="gramEnd"/>
-    </w:p>
-    <w:p>
-      <w:proofErr w:type="spellStart"/>
-      <w:r>
-        <w:t>Upsert</w:t>
-      </w:r>
-      <w:proofErr w:type="spellEnd"/>
-      <w:r>
-        <w:t xml:space="preserve"> logic – update a flag is a business is open or permanently closed. Using the </w:t>
-      </w:r>
-      <w:proofErr w:type="spellStart"/>
-      <w:r>
-        <w:t>is_open</w:t>
-      </w:r>
-      <w:proofErr w:type="spellEnd"/>
-      <w:r>
-        <w:t xml:space="preserve"> flag.</w:t>
-      </w:r>
-    </w:p>
-    <w:p>
-      <w:r>
-        <w:t>Write spark jobs for ETL for reading data from staging zone, apply transformation, and load into processed zone.</w:t>
-      </w:r>
-    </w:p>
-    <w:p>
-      <w:r>
-        <w:t xml:space="preserve">Load the data in distributed </w:t>
-      </w:r>
-      <w:proofErr w:type="gramStart"/>
-      <w:r>
-        <w:t>environment.</w:t>
-      </w:r>
-      <w:r>
-        <w:t>(</w:t>
-      </w:r>
-      <w:proofErr w:type="gramEnd"/>
-      <w:r>
-        <w:t>Not sure at this point how it works)</w:t>
+        <w:t xml:space="preserve"> – can also be used to pull businesses based on restaurant name, address form another dataset</w:t>
+      </w:r>
+    </w:p>
+    <w:p>
+      <w:r>
+        <w:t>Upsert logic – update a flag is a business is open or permanently closed. Using the is_open flag.</w:t>
+      </w:r>
+    </w:p>
+    <w:p>
+      <w:r>
+        <w:t>Write spark jobs for E</w:t>
+      </w:r>
+      <w:r>
+        <w:t>LT</w:t>
+      </w:r>
+      <w:r>
+        <w:t xml:space="preserve"> for reading data from staging zone, apply transformation, and load into processed zone.</w:t>
+      </w:r>
+    </w:p>
+    <w:p>
+      <w:r>
+        <w:t>Load the data in distributed environment.</w:t>
+      </w:r>
+      <w:r>
+        <w:t>(Not sure at this point how it works)</w:t>
       </w:r>
       <w:r>
         <w:t>. Also, may have to fake data for volume.</w:t>
@@ -298,26 +219,13 @@
     </w:p>
     <w:p>
       <w:r>
-        <w:t xml:space="preserve">Load the data in </w:t>
-      </w:r>
-      <w:proofErr w:type="gramStart"/>
-      <w:r>
-        <w:t>Cloud(</w:t>
-      </w:r>
-      <w:proofErr w:type="gramEnd"/>
-      <w:r>
-        <w:t>AWS)</w:t>
-      </w:r>
-    </w:p>
-    <w:p>
-      <w:r>
-        <w:t xml:space="preserve">Data pipeline Orchestration – To be </w:t>
-      </w:r>
-      <w:proofErr w:type="gramStart"/>
-      <w:r>
-        <w:t>updated</w:t>
-      </w:r>
-      <w:proofErr w:type="gramEnd"/>
+        <w:t>Load the data in Cloud(AWS)</w:t>
+      </w:r>
+    </w:p>
+    <w:p>
+      <w:r>
+        <w:t>Data pipeline Orchestration – To be updated</w:t>
+      </w:r>
     </w:p>
     <w:p>
       <w:pPr>
@@ -338,16 +246,11 @@
       <w:r>
         <w:t xml:space="preserve">Use census data to get demographic information of a </w:t>
       </w:r>
-      <w:proofErr w:type="gramStart"/>
       <w:r>
         <w:t>location</w:t>
       </w:r>
       <w:r>
-        <w:t>(</w:t>
-      </w:r>
-      <w:proofErr w:type="gramEnd"/>
-      <w:r>
-        <w:t>details to be provided after data exploration)</w:t>
+        <w:t>(details to be provided after data exploration)</w:t>
       </w:r>
     </w:p>
     <w:p>
@@ -494,6 +397,7 @@
     <w:lsdException w:name="HTML Sample" w:semiHidden="1" w:unhideWhenUsed="1"/>
     <w:lsdException w:name="HTML Typewriter" w:semiHidden="1" w:unhideWhenUsed="1"/>
     <w:lsdException w:name="HTML Variable" w:semiHidden="1" w:unhideWhenUsed="1"/>
+    <w:lsdException w:name="Normal Table" w:semiHidden="1" w:unhideWhenUsed="1"/>
     <w:lsdException w:name="annotation subject" w:semiHidden="1" w:unhideWhenUsed="1"/>
     <w:lsdException w:name="No List" w:semiHidden="1" w:unhideWhenUsed="1"/>
     <w:lsdException w:name="Outline List 1" w:semiHidden="1" w:unhideWhenUsed="1"/>
@@ -539,9 +443,11 @@
     <w:lsdException w:name="Table Subtle 1" w:semiHidden="1" w:unhideWhenUsed="1"/>
     <w:lsdException w:name="Table Subtle 2" w:semiHidden="1" w:unhideWhenUsed="1"/>
     <w:lsdException w:name="Table Web 1" w:semiHidden="1" w:unhideWhenUsed="1"/>
+    <w:lsdException w:name="Table Web 2" w:semiHidden="1" w:unhideWhenUsed="1"/>
     <w:lsdException w:name="Table Web 3" w:semiHidden="1" w:unhideWhenUsed="1"/>
     <w:lsdException w:name="Balloon Text" w:semiHidden="1" w:unhideWhenUsed="1"/>
     <w:lsdException w:name="Table Grid" w:uiPriority="39"/>
+    <w:lsdException w:name="Table Theme" w:semiHidden="1" w:unhideWhenUsed="1"/>
     <w:lsdException w:name="Placeholder Text" w:semiHidden="1"/>
     <w:lsdException w:name="No Spacing" w:uiPriority="1" w:qFormat="1"/>
     <w:lsdException w:name="Light Shading" w:uiPriority="60"/>

</xml_diff>